<commit_message>
Template changed, now with LP logo
</commit_message>
<xml_diff>
--- a/lp/c3_2/l_t.docx
+++ b/lp/c3_2/l_t.docx
@@ -120,6 +120,77 @@
           <w:lang w:val="ru-RU"/>
         </w:rPr>
         <w:softHyphen/>
+      </w:r>
+    </w:p>
+    <w:p>
+      <w:pPr>
+        <w:autoSpaceDE w:val="0"/>
+        <w:autoSpaceDN w:val="0"/>
+        <w:adjustRightInd w:val="0"/>
+        <w:spacing w:after="0" w:line="240" w:lineRule="auto"/>
+        <w:ind w:firstLine="0"/>
+        <w:jc w:val="center"/>
+        <w:rPr>
+          <w:rFonts w:cs="Times New Roman"/>
+          <w:kern w:val="0"/>
+          <w:szCs w:val="28"/>
+          <w:lang w:val="ru-RU"/>
+        </w:rPr>
+      </w:pPr>
+      <w:r>
+        <w:rPr>
+          <w:noProof/>
+          <w:color w:val="000000"/>
+          <w:lang w:val="en-US"/>
+        </w:rPr>
+        <w:drawing>
+          <wp:inline distT="0" distB="0" distL="0" distR="0" wp14:anchorId="11084A0F" wp14:editId="060DDEE5">
+            <wp:extent cx="1876425" cy="2133600"/>
+            <wp:effectExtent l="0" t="0" r="9525" b="0"/>
+            <wp:docPr id="2" name="Рисунок 1" descr="Embl_LPI"/>
+            <wp:cNvGraphicFramePr>
+              <a:graphicFrameLocks xmlns:a="http://schemas.openxmlformats.org/drawingml/2006/main" noChangeAspect="1"/>
+            </wp:cNvGraphicFramePr>
+            <a:graphic xmlns:a="http://schemas.openxmlformats.org/drawingml/2006/main">
+              <a:graphicData uri="http://schemas.openxmlformats.org/drawingml/2006/picture">
+                <pic:pic xmlns:pic="http://schemas.openxmlformats.org/drawingml/2006/picture">
+                  <pic:nvPicPr>
+                    <pic:cNvPr id="0" name="Рисунок 1" descr="Embl_LPI"/>
+                    <pic:cNvPicPr>
+                      <a:picLocks noChangeAspect="1" noChangeArrowheads="1"/>
+                    </pic:cNvPicPr>
+                  </pic:nvPicPr>
+                  <pic:blipFill>
+                    <a:blip r:embed="rId8" cstate="print">
+                      <a:extLst>
+                        <a:ext uri="{28A0092B-C50C-407E-A947-70E740481C1C}">
+                          <a14:useLocalDpi xmlns:a14="http://schemas.microsoft.com/office/drawing/2010/main" val="0"/>
+                        </a:ext>
+                      </a:extLst>
+                    </a:blip>
+                    <a:srcRect/>
+                    <a:stretch>
+                      <a:fillRect/>
+                    </a:stretch>
+                  </pic:blipFill>
+                  <pic:spPr bwMode="auto">
+                    <a:xfrm>
+                      <a:off x="0" y="0"/>
+                      <a:ext cx="1876425" cy="2133600"/>
+                    </a:xfrm>
+                    <a:prstGeom prst="rect">
+                      <a:avLst/>
+                    </a:prstGeom>
+                    <a:noFill/>
+                    <a:ln>
+                      <a:noFill/>
+                    </a:ln>
+                  </pic:spPr>
+                </pic:pic>
+              </a:graphicData>
+            </a:graphic>
+          </wp:inline>
+        </w:drawing>
       </w:r>
     </w:p>
     <w:p>
@@ -209,12 +280,21 @@
         </w:rPr>
         <w:t>’</w:t>
       </w:r>
+      <w:proofErr w:type="spellStart"/>
       <w:r>
         <w:rPr>
           <w:sz w:val="28"/>
           <w:szCs w:val="28"/>
         </w:rPr>
-        <w:t>єктно-орієнтоване програмування</w:t>
+        <w:t>єктно</w:t>
+      </w:r>
+      <w:proofErr w:type="spellEnd"/>
+      <w:r>
+        <w:rPr>
+          <w:sz w:val="28"/>
+          <w:szCs w:val="28"/>
+        </w:rPr>
+        <w:t>-орієнтоване програмування</w:t>
       </w:r>
       <w:r>
         <w:t>»</w:t>
@@ -247,20 +327,6 @@
       <w:r>
         <w:t>Варіант 10</w:t>
       </w:r>
-    </w:p>
-    <w:p>
-      <w:pPr>
-        <w:autoSpaceDE w:val="0"/>
-        <w:autoSpaceDN w:val="0"/>
-        <w:adjustRightInd w:val="0"/>
-        <w:spacing w:after="0" w:line="240" w:lineRule="auto"/>
-        <w:ind w:firstLine="0"/>
-        <w:rPr>
-          <w:rFonts w:cs="Times New Roman"/>
-          <w:kern w:val="0"/>
-          <w:szCs w:val="28"/>
-        </w:rPr>
-      </w:pPr>
     </w:p>
     <w:p>
       <w:pPr>
@@ -289,8 +355,66 @@
           <w:rFonts w:cs="Times New Roman"/>
           <w:kern w:val="0"/>
           <w:szCs w:val="28"/>
-        </w:rPr>
-      </w:pPr>
+          <w:lang w:val="en-US"/>
+        </w:rPr>
+      </w:pPr>
+      <w:r>
+        <w:rPr>
+          <w:rFonts w:cs="Times New Roman"/>
+          <w:kern w:val="0"/>
+          <w:szCs w:val="28"/>
+        </w:rPr>
+        <w:t xml:space="preserve">Виконав студент гр. </w:t>
+      </w:r>
+      <w:proofErr w:type="spellStart"/>
+      <w:r>
+        <w:rPr>
+          <w:rFonts w:cs="Times New Roman"/>
+          <w:kern w:val="0"/>
+          <w:szCs w:val="28"/>
+        </w:rPr>
+        <w:t>КН</w:t>
+      </w:r>
+      <w:r>
+        <w:rPr>
+          <w:rFonts w:cs="Times New Roman"/>
+          <w:kern w:val="0"/>
+          <w:szCs w:val="28"/>
+        </w:rPr>
+        <w:t>з</w:t>
+      </w:r>
+      <w:proofErr w:type="spellEnd"/>
+      <w:r>
+        <w:rPr>
+          <w:rFonts w:cs="Times New Roman"/>
+          <w:kern w:val="0"/>
+          <w:szCs w:val="28"/>
+        </w:rPr>
+        <w:t>-</w:t>
+      </w:r>
+      <w:r>
+        <w:rPr>
+          <w:rFonts w:cs="Times New Roman"/>
+          <w:kern w:val="0"/>
+          <w:szCs w:val="28"/>
+          <w:lang w:val="en-US"/>
+        </w:rPr>
+        <w:t>3</w:t>
+      </w:r>
+    </w:p>
+    <w:p>
+      <w:pPr>
+        <w:ind w:firstLine="0"/>
+        <w:jc w:val="right"/>
+      </w:pPr>
+      <w:r>
+        <w:rPr>
+          <w:rFonts w:cs="Times New Roman"/>
+          <w:kern w:val="0"/>
+          <w:szCs w:val="28"/>
+        </w:rPr>
+        <w:t>Чалий Михайло</w:t>
+      </w:r>
     </w:p>
     <w:p>
       <w:pPr>
@@ -299,146 +423,14 @@
         <w:adjustRightInd w:val="0"/>
         <w:spacing w:after="0" w:line="240" w:lineRule="auto"/>
         <w:ind w:firstLine="0"/>
-        <w:jc w:val="right"/>
         <w:rPr>
           <w:rFonts w:cs="Times New Roman"/>
           <w:kern w:val="0"/>
           <w:szCs w:val="28"/>
         </w:rPr>
       </w:pPr>
-    </w:p>
-    <w:p>
-      <w:pPr>
-        <w:autoSpaceDE w:val="0"/>
-        <w:autoSpaceDN w:val="0"/>
-        <w:adjustRightInd w:val="0"/>
-        <w:spacing w:after="0" w:line="240" w:lineRule="auto"/>
-        <w:ind w:firstLine="0"/>
-        <w:jc w:val="right"/>
-        <w:rPr>
-          <w:rFonts w:cs="Times New Roman"/>
-          <w:kern w:val="0"/>
-          <w:szCs w:val="28"/>
-          <w:lang w:val="en-US"/>
-        </w:rPr>
-      </w:pPr>
-      <w:r>
-        <w:rPr>
-          <w:rFonts w:cs="Times New Roman"/>
-          <w:kern w:val="0"/>
-          <w:szCs w:val="28"/>
-        </w:rPr>
-        <w:t>Виконав студент гр. КН</w:t>
-      </w:r>
-      <w:r>
-        <w:rPr>
-          <w:rFonts w:cs="Times New Roman"/>
-          <w:kern w:val="0"/>
-          <w:szCs w:val="28"/>
-        </w:rPr>
-        <w:t>з</w:t>
-      </w:r>
-      <w:r>
-        <w:rPr>
-          <w:rFonts w:cs="Times New Roman"/>
-          <w:kern w:val="0"/>
-          <w:szCs w:val="28"/>
-        </w:rPr>
-        <w:t>-</w:t>
-      </w:r>
-      <w:r>
-        <w:rPr>
-          <w:rFonts w:cs="Times New Roman"/>
-          <w:kern w:val="0"/>
-          <w:szCs w:val="28"/>
-          <w:lang w:val="en-US"/>
-        </w:rPr>
-        <w:t>3</w:t>
-      </w:r>
-    </w:p>
-    <w:p>
-      <w:pPr>
-        <w:ind w:firstLine="0"/>
-        <w:jc w:val="right"/>
-      </w:pPr>
-      <w:r>
-        <w:rPr>
-          <w:rFonts w:cs="Times New Roman"/>
-          <w:kern w:val="0"/>
-          <w:szCs w:val="28"/>
-        </w:rPr>
-        <w:t>Чалий Михайло</w:t>
-      </w:r>
-    </w:p>
-    <w:p>
-      <w:pPr>
-        <w:autoSpaceDE w:val="0"/>
-        <w:autoSpaceDN w:val="0"/>
-        <w:adjustRightInd w:val="0"/>
-        <w:spacing w:after="0" w:line="240" w:lineRule="auto"/>
-        <w:ind w:firstLine="0"/>
-        <w:rPr>
-          <w:rFonts w:cs="Times New Roman"/>
-          <w:kern w:val="0"/>
-          <w:szCs w:val="28"/>
-        </w:rPr>
-      </w:pPr>
-    </w:p>
-    <w:p>
-      <w:pPr>
-        <w:autoSpaceDE w:val="0"/>
-        <w:autoSpaceDN w:val="0"/>
-        <w:adjustRightInd w:val="0"/>
-        <w:spacing w:after="0" w:line="240" w:lineRule="auto"/>
-        <w:ind w:firstLine="0"/>
-        <w:rPr>
-          <w:rFonts w:cs="Times New Roman"/>
-          <w:kern w:val="0"/>
-          <w:szCs w:val="28"/>
-        </w:rPr>
-      </w:pPr>
-    </w:p>
-    <w:p>
-      <w:pPr>
-        <w:autoSpaceDE w:val="0"/>
-        <w:autoSpaceDN w:val="0"/>
-        <w:adjustRightInd w:val="0"/>
-        <w:spacing w:after="0" w:line="240" w:lineRule="auto"/>
-        <w:ind w:firstLine="0"/>
-        <w:rPr>
-          <w:rFonts w:cs="Times New Roman"/>
-          <w:kern w:val="0"/>
-          <w:szCs w:val="28"/>
-        </w:rPr>
-      </w:pPr>
-    </w:p>
-    <w:p>
-      <w:pPr>
-        <w:autoSpaceDE w:val="0"/>
-        <w:autoSpaceDN w:val="0"/>
-        <w:adjustRightInd w:val="0"/>
-        <w:spacing w:after="0" w:line="240" w:lineRule="auto"/>
-        <w:ind w:firstLine="0"/>
-        <w:rPr>
-          <w:rFonts w:cs="Times New Roman"/>
-          <w:kern w:val="0"/>
-          <w:szCs w:val="28"/>
-        </w:rPr>
-      </w:pPr>
-    </w:p>
-    <w:p>
-      <w:pPr>
-        <w:autoSpaceDE w:val="0"/>
-        <w:autoSpaceDN w:val="0"/>
-        <w:adjustRightInd w:val="0"/>
-        <w:spacing w:after="0" w:line="240" w:lineRule="auto"/>
-        <w:ind w:firstLine="0"/>
-        <w:rPr>
-          <w:rFonts w:cs="Times New Roman"/>
-          <w:kern w:val="0"/>
-          <w:szCs w:val="28"/>
-        </w:rPr>
-      </w:pPr>
+      <w:bookmarkStart w:id="0" w:name="_GoBack"/>
+      <w:bookmarkEnd w:id="0"/>
     </w:p>
     <w:p>
       <w:pPr>
@@ -562,8 +554,6 @@
         </w:rPr>
         <w:t>Львів 2015</w:t>
       </w:r>
-      <w:bookmarkStart w:id="0" w:name="_GoBack"/>
-      <w:bookmarkEnd w:id="0"/>
     </w:p>
     <w:p>
       <w:pPr>
@@ -585,7 +575,6 @@
         <w:pStyle w:val="Heading2"/>
       </w:pPr>
       <w:r>
-        <w:lastRenderedPageBreak/>
         <w:t>Мета роботи</w:t>
       </w:r>
     </w:p>
@@ -660,7 +649,55 @@
     </w:p>
     <w:p>
       <w:r>
-        <w:t>Фірма SUN Microsystems – розробник технології Java - безкоштовно розповсюджує набір необхідних програмних інструментів для повного циклу роботи з цією мовою програмування: компіляції, інтерпретації, відлагодження, що включає і багату бібліотеку класів, під назвою JDK (Java Development Kit).</w:t>
+        <w:t xml:space="preserve">Фірма SUN </w:t>
+      </w:r>
+      <w:proofErr w:type="spellStart"/>
+      <w:r>
+        <w:t>Microsystems</w:t>
+      </w:r>
+      <w:proofErr w:type="spellEnd"/>
+      <w:r>
+        <w:t xml:space="preserve"> – розробник технології </w:t>
+      </w:r>
+      <w:proofErr w:type="spellStart"/>
+      <w:r>
+        <w:t>Java</w:t>
+      </w:r>
+      <w:proofErr w:type="spellEnd"/>
+      <w:r>
+        <w:t xml:space="preserve"> - безкоштовно розповсюджує набір необхідних програмних інструментів для повного циклу роботи з цією мовою програмування: компіляції, інтерпретації, </w:t>
+      </w:r>
+      <w:proofErr w:type="spellStart"/>
+      <w:r>
+        <w:t>відлагодження</w:t>
+      </w:r>
+      <w:proofErr w:type="spellEnd"/>
+      <w:r>
+        <w:t>, що включає і багату бібліотеку класів, під назвою JDK (</w:t>
+      </w:r>
+      <w:proofErr w:type="spellStart"/>
+      <w:r>
+        <w:t>Java</w:t>
+      </w:r>
+      <w:proofErr w:type="spellEnd"/>
+      <w:r>
+        <w:t xml:space="preserve"> </w:t>
+      </w:r>
+      <w:proofErr w:type="spellStart"/>
+      <w:r>
+        <w:t>Development</w:t>
+      </w:r>
+      <w:proofErr w:type="spellEnd"/>
+      <w:r>
+        <w:t xml:space="preserve"> </w:t>
+      </w:r>
+      <w:proofErr w:type="spellStart"/>
+      <w:r>
+        <w:t>Kit</w:t>
+      </w:r>
+      <w:proofErr w:type="spellEnd"/>
+      <w:r>
+        <w:t>).</w:t>
       </w:r>
     </w:p>
     <w:p>
@@ -760,12 +797,14 @@
       <w:r>
         <w:t xml:space="preserve"> </w:t>
       </w:r>
+      <w:proofErr w:type="spellStart"/>
       <w:r>
         <w:rPr>
           <w:b/>
         </w:rPr>
         <w:t>java.lang</w:t>
       </w:r>
+      <w:proofErr w:type="spellEnd"/>
       <w:r>
         <w:t xml:space="preserve"> задават</w:t>
       </w:r>
@@ -808,8 +847,13 @@
       <w:r>
         <w:t xml:space="preserve">мові </w:t>
       </w:r>
-      <w:r>
-        <w:t>Java по</w:t>
+      <w:proofErr w:type="spellStart"/>
+      <w:r>
+        <w:t>Java</w:t>
+      </w:r>
+      <w:proofErr w:type="spellEnd"/>
+      <w:r>
+        <w:t xml:space="preserve"> по</w:t>
       </w:r>
       <w:r>
         <w:t xml:space="preserve"> замовчуванню</w:t>
@@ -881,11 +925,75 @@
           <w:lang w:val="ru-RU"/>
         </w:rPr>
       </w:pPr>
+      <w:proofErr w:type="spellStart"/>
       <w:r>
         <w:rPr>
           <w:lang w:val="ru-RU"/>
         </w:rPr>
-        <w:t xml:space="preserve">Ознайомитися з технологією програмування та оформлення програм </w:t>
+        <w:t>Ознайомитися</w:t>
+      </w:r>
+      <w:proofErr w:type="spellEnd"/>
+      <w:r>
+        <w:rPr>
+          <w:lang w:val="ru-RU"/>
+        </w:rPr>
+        <w:t xml:space="preserve"> з </w:t>
+      </w:r>
+      <w:proofErr w:type="spellStart"/>
+      <w:r>
+        <w:rPr>
+          <w:lang w:val="ru-RU"/>
+        </w:rPr>
+        <w:t>технологією</w:t>
+      </w:r>
+      <w:proofErr w:type="spellEnd"/>
+      <w:r>
+        <w:rPr>
+          <w:lang w:val="ru-RU"/>
+        </w:rPr>
+        <w:t xml:space="preserve"> </w:t>
+      </w:r>
+      <w:proofErr w:type="spellStart"/>
+      <w:r>
+        <w:rPr>
+          <w:lang w:val="ru-RU"/>
+        </w:rPr>
+        <w:t>програмування</w:t>
+      </w:r>
+      <w:proofErr w:type="spellEnd"/>
+      <w:r>
+        <w:rPr>
+          <w:lang w:val="ru-RU"/>
+        </w:rPr>
+        <w:t xml:space="preserve"> та </w:t>
+      </w:r>
+      <w:proofErr w:type="spellStart"/>
+      <w:r>
+        <w:rPr>
+          <w:lang w:val="ru-RU"/>
+        </w:rPr>
+        <w:t>оформлення</w:t>
+      </w:r>
+      <w:proofErr w:type="spellEnd"/>
+      <w:r>
+        <w:rPr>
+          <w:lang w:val="ru-RU"/>
+        </w:rPr>
+        <w:t xml:space="preserve"> </w:t>
+      </w:r>
+      <w:proofErr w:type="spellStart"/>
+      <w:r>
+        <w:rPr>
+          <w:lang w:val="ru-RU"/>
+        </w:rPr>
+        <w:t>програм</w:t>
+      </w:r>
+      <w:proofErr w:type="spellEnd"/>
+      <w:r>
+        <w:rPr>
+          <w:lang w:val="ru-RU"/>
+        </w:rPr>
+        <w:t xml:space="preserve"> </w:t>
       </w:r>
       <w:r>
         <w:t xml:space="preserve">на мові </w:t>
@@ -909,11 +1017,47 @@
           <w:lang w:val="ru-RU"/>
         </w:rPr>
       </w:pPr>
+      <w:proofErr w:type="spellStart"/>
       <w:r>
         <w:rPr>
           <w:lang w:val="ru-RU"/>
         </w:rPr>
-        <w:t xml:space="preserve">Створити новий проект в середовищі </w:t>
+        <w:t>Створити</w:t>
+      </w:r>
+      <w:proofErr w:type="spellEnd"/>
+      <w:r>
+        <w:rPr>
+          <w:lang w:val="ru-RU"/>
+        </w:rPr>
+        <w:t xml:space="preserve"> </w:t>
+      </w:r>
+      <w:proofErr w:type="spellStart"/>
+      <w:r>
+        <w:rPr>
+          <w:lang w:val="ru-RU"/>
+        </w:rPr>
+        <w:t>новий</w:t>
+      </w:r>
+      <w:proofErr w:type="spellEnd"/>
+      <w:r>
+        <w:rPr>
+          <w:lang w:val="ru-RU"/>
+        </w:rPr>
+        <w:t xml:space="preserve"> проект в </w:t>
+      </w:r>
+      <w:proofErr w:type="spellStart"/>
+      <w:r>
+        <w:rPr>
+          <w:lang w:val="ru-RU"/>
+        </w:rPr>
+        <w:t>середовищі</w:t>
+      </w:r>
+      <w:proofErr w:type="spellEnd"/>
+      <w:r>
+        <w:rPr>
+          <w:lang w:val="ru-RU"/>
+        </w:rPr>
+        <w:t xml:space="preserve"> </w:t>
       </w:r>
       <w:r>
         <w:rPr>
@@ -934,11 +1078,61 @@
           <w:lang w:val="ru-RU"/>
         </w:rPr>
       </w:pPr>
+      <w:proofErr w:type="spellStart"/>
       <w:r>
         <w:rPr>
           <w:lang w:val="ru-RU"/>
         </w:rPr>
-        <w:t xml:space="preserve">Створити клас у новоствореному проекті </w:t>
+        <w:t>Створити</w:t>
+      </w:r>
+      <w:proofErr w:type="spellEnd"/>
+      <w:r>
+        <w:rPr>
+          <w:lang w:val="ru-RU"/>
+        </w:rPr>
+        <w:t xml:space="preserve"> </w:t>
+      </w:r>
+      <w:proofErr w:type="spellStart"/>
+      <w:r>
+        <w:rPr>
+          <w:lang w:val="ru-RU"/>
+        </w:rPr>
+        <w:t>клас</w:t>
+      </w:r>
+      <w:proofErr w:type="spellEnd"/>
+      <w:r>
+        <w:rPr>
+          <w:lang w:val="ru-RU"/>
+        </w:rPr>
+        <w:t xml:space="preserve"> у </w:t>
+      </w:r>
+      <w:proofErr w:type="spellStart"/>
+      <w:r>
+        <w:rPr>
+          <w:lang w:val="ru-RU"/>
+        </w:rPr>
+        <w:t>новоствореному</w:t>
+      </w:r>
+      <w:proofErr w:type="spellEnd"/>
+      <w:r>
+        <w:rPr>
+          <w:lang w:val="ru-RU"/>
+        </w:rPr>
+        <w:t xml:space="preserve"> </w:t>
+      </w:r>
+      <w:proofErr w:type="spellStart"/>
+      <w:r>
+        <w:rPr>
+          <w:lang w:val="ru-RU"/>
+        </w:rPr>
+        <w:t>проекті</w:t>
+      </w:r>
+      <w:proofErr w:type="spellEnd"/>
+      <w:r>
+        <w:rPr>
+          <w:lang w:val="ru-RU"/>
+        </w:rPr>
+        <w:t xml:space="preserve"> </w:t>
       </w:r>
     </w:p>
     <w:p>
@@ -953,11 +1147,61 @@
           <w:lang w:val="ru-RU"/>
         </w:rPr>
       </w:pPr>
+      <w:proofErr w:type="spellStart"/>
       <w:r>
         <w:rPr>
           <w:lang w:val="ru-RU"/>
         </w:rPr>
-        <w:t xml:space="preserve">Додати у метод main функціональність розглянутих у </w:t>
+        <w:t>Додати</w:t>
+      </w:r>
+      <w:proofErr w:type="spellEnd"/>
+      <w:r>
+        <w:rPr>
+          <w:lang w:val="ru-RU"/>
+        </w:rPr>
+        <w:t xml:space="preserve"> у метод </w:t>
+      </w:r>
+      <w:proofErr w:type="spellStart"/>
+      <w:r>
+        <w:rPr>
+          <w:lang w:val="ru-RU"/>
+        </w:rPr>
+        <w:t>main</w:t>
+      </w:r>
+      <w:proofErr w:type="spellEnd"/>
+      <w:r>
+        <w:rPr>
+          <w:lang w:val="ru-RU"/>
+        </w:rPr>
+        <w:t xml:space="preserve"> </w:t>
+      </w:r>
+      <w:proofErr w:type="spellStart"/>
+      <w:r>
+        <w:rPr>
+          <w:lang w:val="ru-RU"/>
+        </w:rPr>
+        <w:t>функціональність</w:t>
+      </w:r>
+      <w:proofErr w:type="spellEnd"/>
+      <w:r>
+        <w:rPr>
+          <w:lang w:val="ru-RU"/>
+        </w:rPr>
+        <w:t xml:space="preserve"> </w:t>
+      </w:r>
+      <w:proofErr w:type="spellStart"/>
+      <w:r>
+        <w:rPr>
+          <w:lang w:val="ru-RU"/>
+        </w:rPr>
+        <w:t>розглянутих</w:t>
+      </w:r>
+      <w:proofErr w:type="spellEnd"/>
+      <w:r>
+        <w:rPr>
+          <w:lang w:val="ru-RU"/>
+        </w:rPr>
+        <w:t xml:space="preserve"> у </w:t>
       </w:r>
       <w:r>
         <w:t>лабораторній роботі</w:t>
@@ -975,14 +1219,55 @@
           <w:lang w:val="ru-RU"/>
         </w:rPr>
       </w:pPr>
+      <w:proofErr w:type="spellStart"/>
       <w:r>
         <w:rPr>
           <w:lang w:val="ru-RU"/>
         </w:rPr>
-        <w:t>Виконати компіляцію програми та з</w:t>
-      </w:r>
-      <w:r>
-        <w:t>апустити на виконання.</w:t>
+        <w:t>Виконати</w:t>
+      </w:r>
+      <w:proofErr w:type="spellEnd"/>
+      <w:r>
+        <w:rPr>
+          <w:lang w:val="ru-RU"/>
+        </w:rPr>
+        <w:t xml:space="preserve"> </w:t>
+      </w:r>
+      <w:proofErr w:type="spellStart"/>
+      <w:r>
+        <w:rPr>
+          <w:lang w:val="ru-RU"/>
+        </w:rPr>
+        <w:t>компіляцію</w:t>
+      </w:r>
+      <w:proofErr w:type="spellEnd"/>
+      <w:r>
+        <w:rPr>
+          <w:lang w:val="ru-RU"/>
+        </w:rPr>
+        <w:t xml:space="preserve"> </w:t>
+      </w:r>
+      <w:proofErr w:type="spellStart"/>
+      <w:r>
+        <w:rPr>
+          <w:lang w:val="ru-RU"/>
+        </w:rPr>
+        <w:t>програми</w:t>
+      </w:r>
+      <w:proofErr w:type="spellEnd"/>
+      <w:r>
+        <w:rPr>
+          <w:lang w:val="ru-RU"/>
+        </w:rPr>
+        <w:t xml:space="preserve"> та з</w:t>
+      </w:r>
+      <w:proofErr w:type="spellStart"/>
+      <w:r>
+        <w:t>апустити</w:t>
+      </w:r>
+      <w:proofErr w:type="spellEnd"/>
+      <w:r>
+        <w:t xml:space="preserve"> на виконання.</w:t>
       </w:r>
     </w:p>
     <w:p>
@@ -1016,9 +1301,11 @@
           <w:lang w:val="en-US"/>
         </w:rPr>
       </w:pPr>
+      <w:proofErr w:type="spellStart"/>
       <w:r>
         <w:t>Лістінг</w:t>
       </w:r>
+      <w:proofErr w:type="spellEnd"/>
       <w:r>
         <w:t xml:space="preserve"> 3.</w:t>
       </w:r>
@@ -1569,8 +1856,13 @@
       <w:pPr>
         <w:ind w:firstLine="0"/>
       </w:pPr>
-      <w:r>
-        <w:t>Лістінг 4. Компіляція і виконання</w:t>
+      <w:proofErr w:type="spellStart"/>
+      <w:r>
+        <w:t>Лістінг</w:t>
+      </w:r>
+      <w:proofErr w:type="spellEnd"/>
+      <w:r>
+        <w:t xml:space="preserve"> 4. Компіляція і виконання</w:t>
       </w:r>
     </w:p>
     <w:p>
@@ -1632,7 +1924,7 @@
                     <pic:cNvPicPr/>
                   </pic:nvPicPr>
                   <pic:blipFill>
-                    <a:blip r:embed="rId8"/>
+                    <a:blip r:embed="rId9"/>
                     <a:stretch>
                       <a:fillRect/>
                     </a:stretch>
@@ -1757,8 +2049,8 @@
       </w:pPr>
     </w:p>
     <w:sectPr>
-      <w:headerReference w:type="default" r:id="rId9"/>
-      <w:footerReference w:type="default" r:id="rId10"/>
+      <w:headerReference w:type="default" r:id="rId10"/>
+      <w:footerReference w:type="default" r:id="rId11"/>
       <w:pgSz w:w="11906" w:h="16838"/>
       <w:pgMar w:top="1134" w:right="851" w:bottom="1134" w:left="1418" w:header="709" w:footer="709" w:gutter="0"/>
       <w:cols w:space="708"/>
@@ -1944,7 +2236,7 @@
 
 <file path=word/numbering.xml><?xml version="1.0" encoding="utf-8"?>
 <w:numbering xmlns:wpc="http://schemas.microsoft.com/office/word/2010/wordprocessingCanvas" xmlns:mc="http://schemas.openxmlformats.org/markup-compatibility/2006" xmlns:o="urn:schemas-microsoft-com:office:office" xmlns:r="http://schemas.openxmlformats.org/officeDocument/2006/relationships" xmlns:m="http://schemas.openxmlformats.org/officeDocument/2006/math" xmlns:v="urn:schemas-microsoft-com:vml" xmlns:wp14="http://schemas.microsoft.com/office/word/2010/wordprocessingDrawing" xmlns:wp="http://schemas.openxmlformats.org/drawingml/2006/wordprocessingDrawing" xmlns:w10="urn:schemas-microsoft-com:office:word" xmlns:w="http://schemas.openxmlformats.org/wordprocessingml/2006/main" xmlns:w14="http://schemas.microsoft.com/office/word/2010/wordml" xmlns:w15="http://schemas.microsoft.com/office/word/2012/wordml" xmlns:wpg="http://schemas.microsoft.com/office/word/2010/wordprocessingGroup" xmlns:wpi="http://schemas.microsoft.com/office/word/2010/wordprocessingInk" xmlns:wne="http://schemas.microsoft.com/office/word/2006/wordml" xmlns:wps="http://schemas.microsoft.com/office/word/2010/wordprocessingShape" mc:Ignorable="w14 w15 wp14">
-  <w:abstractNum w:abstractNumId="0">
+  <w:abstractNum w:abstractNumId="0" w15:restartNumberingAfterBreak="0">
     <w:nsid w:val="00000001"/>
     <w:multiLevelType w:val="multilevel"/>
     <w:tmpl w:val="00000001"/>
@@ -2102,7 +2394,7 @@
       </w:rPr>
     </w:lvl>
   </w:abstractNum>
-  <w:abstractNum w:abstractNumId="1">
+  <w:abstractNum w:abstractNumId="1" w15:restartNumberingAfterBreak="0">
     <w:nsid w:val="00000003"/>
     <w:multiLevelType w:val="multilevel"/>
     <w:tmpl w:val="00000003"/>
@@ -2260,7 +2552,7 @@
       </w:rPr>
     </w:lvl>
   </w:abstractNum>
-  <w:abstractNum w:abstractNumId="2">
+  <w:abstractNum w:abstractNumId="2" w15:restartNumberingAfterBreak="0">
     <w:nsid w:val="0D1E71D7"/>
     <w:multiLevelType w:val="hybridMultilevel"/>
     <w:tmpl w:val="3B3E06C2"/>
@@ -2373,7 +2665,7 @@
       </w:rPr>
     </w:lvl>
   </w:abstractNum>
-  <w:abstractNum w:abstractNumId="3">
+  <w:abstractNum w:abstractNumId="3" w15:restartNumberingAfterBreak="0">
     <w:nsid w:val="17827C60"/>
     <w:multiLevelType w:val="hybridMultilevel"/>
     <w:tmpl w:val="4F84CCC6"/>
@@ -2513,7 +2805,7 @@
       </w:rPr>
     </w:lvl>
   </w:abstractNum>
-  <w:abstractNum w:abstractNumId="4">
+  <w:abstractNum w:abstractNumId="4" w15:restartNumberingAfterBreak="0">
     <w:nsid w:val="268F74E4"/>
     <w:multiLevelType w:val="hybridMultilevel"/>
     <w:tmpl w:val="4858CB5C"/>
@@ -2599,7 +2891,7 @@
       </w:pPr>
     </w:lvl>
   </w:abstractNum>
-  <w:abstractNum w:abstractNumId="5">
+  <w:abstractNum w:abstractNumId="5" w15:restartNumberingAfterBreak="0">
     <w:nsid w:val="2F1856C1"/>
     <w:multiLevelType w:val="multilevel"/>
     <w:tmpl w:val="F95E31CC"/>
@@ -2757,7 +3049,7 @@
       </w:rPr>
     </w:lvl>
   </w:abstractNum>
-  <w:abstractNum w:abstractNumId="6">
+  <w:abstractNum w:abstractNumId="6" w15:restartNumberingAfterBreak="0">
     <w:nsid w:val="30F30A43"/>
     <w:multiLevelType w:val="hybridMultilevel"/>
     <w:tmpl w:val="C3A045C2"/>
@@ -2870,7 +3162,7 @@
       </w:rPr>
     </w:lvl>
   </w:abstractNum>
-  <w:abstractNum w:abstractNumId="7">
+  <w:abstractNum w:abstractNumId="7" w15:restartNumberingAfterBreak="0">
     <w:nsid w:val="32D96AA3"/>
     <w:multiLevelType w:val="multilevel"/>
     <w:tmpl w:val="4FB2C29C"/>
@@ -2983,7 +3275,7 @@
       </w:pPr>
     </w:lvl>
   </w:abstractNum>
-  <w:abstractNum w:abstractNumId="8">
+  <w:abstractNum w:abstractNumId="8" w15:restartNumberingAfterBreak="0">
     <w:nsid w:val="33627530"/>
     <w:multiLevelType w:val="hybridMultilevel"/>
     <w:tmpl w:val="F49A3840"/>
@@ -3096,7 +3388,7 @@
       </w:rPr>
     </w:lvl>
   </w:abstractNum>
-  <w:abstractNum w:abstractNumId="9">
+  <w:abstractNum w:abstractNumId="9" w15:restartNumberingAfterBreak="0">
     <w:nsid w:val="4B315AA8"/>
     <w:multiLevelType w:val="hybridMultilevel"/>
     <w:tmpl w:val="DA4AC0BA"/>
@@ -3209,7 +3501,7 @@
       </w:pPr>
     </w:lvl>
   </w:abstractNum>
-  <w:abstractNum w:abstractNumId="10">
+  <w:abstractNum w:abstractNumId="10" w15:restartNumberingAfterBreak="0">
     <w:nsid w:val="4CF3469A"/>
     <w:multiLevelType w:val="hybridMultilevel"/>
     <w:tmpl w:val="81BCACD6"/>
@@ -3322,7 +3614,7 @@
       </w:rPr>
     </w:lvl>
   </w:abstractNum>
-  <w:abstractNum w:abstractNumId="11">
+  <w:abstractNum w:abstractNumId="11" w15:restartNumberingAfterBreak="0">
     <w:nsid w:val="4E334518"/>
     <w:multiLevelType w:val="hybridMultilevel"/>
     <w:tmpl w:val="DB12FBD6"/>
@@ -3411,7 +3703,7 @@
       </w:pPr>
     </w:lvl>
   </w:abstractNum>
-  <w:abstractNum w:abstractNumId="12">
+  <w:abstractNum w:abstractNumId="12" w15:restartNumberingAfterBreak="0">
     <w:nsid w:val="516C61A7"/>
     <w:multiLevelType w:val="hybridMultilevel"/>
     <w:tmpl w:val="43266BC4"/>
@@ -3524,7 +3816,7 @@
       </w:rPr>
     </w:lvl>
   </w:abstractNum>
-  <w:abstractNum w:abstractNumId="13">
+  <w:abstractNum w:abstractNumId="13" w15:restartNumberingAfterBreak="0">
     <w:nsid w:val="6208251A"/>
     <w:multiLevelType w:val="multilevel"/>
     <w:tmpl w:val="439C0588"/>
@@ -3637,7 +3929,7 @@
       </w:pPr>
     </w:lvl>
   </w:abstractNum>
-  <w:abstractNum w:abstractNumId="14">
+  <w:abstractNum w:abstractNumId="14" w15:restartNumberingAfterBreak="0">
     <w:nsid w:val="72AF6453"/>
     <w:multiLevelType w:val="hybridMultilevel"/>
     <w:tmpl w:val="0FEAE618"/>
@@ -3750,7 +4042,7 @@
       </w:rPr>
     </w:lvl>
   </w:abstractNum>
-  <w:abstractNum w:abstractNumId="15">
+  <w:abstractNum w:abstractNumId="15" w15:restartNumberingAfterBreak="0">
     <w:nsid w:val="737114C5"/>
     <w:multiLevelType w:val="hybridMultilevel"/>
     <w:tmpl w:val="194A6D22"/>
@@ -3863,7 +4155,7 @@
       </w:rPr>
     </w:lvl>
   </w:abstractNum>
-  <w:abstractNum w:abstractNumId="16">
+  <w:abstractNum w:abstractNumId="16" w15:restartNumberingAfterBreak="0">
     <w:nsid w:val="76B41829"/>
     <w:multiLevelType w:val="hybridMultilevel"/>
     <w:tmpl w:val="4A90C83A"/>
@@ -3976,7 +4268,7 @@
       </w:rPr>
     </w:lvl>
   </w:abstractNum>
-  <w:abstractNum w:abstractNumId="17">
+  <w:abstractNum w:abstractNumId="17" w15:restartNumberingAfterBreak="0">
     <w:nsid w:val="7BE0139E"/>
     <w:multiLevelType w:val="hybridMultilevel"/>
     <w:tmpl w:val="AA18C8BC"/>
@@ -5296,11 +5588,10 @@
   </w:font>
   <w:font w:name="Segoe UI">
     <w:panose1 w:val="020B0502040204020203"/>
-    <w:charset w:val="00"/>
+    <w:charset w:val="CC"/>
     <w:family w:val="swiss"/>
-    <w:notTrueType/>
     <w:pitch w:val="variable"/>
-    <w:sig w:usb0="00000003" w:usb1="00000000" w:usb2="00000000" w:usb3="00000000" w:csb0="00000001" w:csb1="00000000"/>
+    <w:sig w:usb0="E4002EFF" w:usb1="C000E47F" w:usb2="00000009" w:usb3="00000000" w:csb0="000001FF" w:csb1="00000000"/>
   </w:font>
   <w:font w:name="Lucida Sans Unicode">
     <w:panose1 w:val="020B0602030504020204"/>
@@ -5354,6 +5645,7 @@
     <w:rsid w:val="00061B59"/>
     <w:rsid w:val="000A040A"/>
     <w:rsid w:val="000D63AC"/>
+    <w:rsid w:val="001D0C0D"/>
     <w:rsid w:val="00217C85"/>
     <w:rsid w:val="00393F2C"/>
     <w:rsid w:val="003A3658"/>
@@ -6117,7 +6409,7 @@
 </file>
 
 <file path=customXml/itemProps1.xml><?xml version="1.0" encoding="utf-8"?>
-<ds:datastoreItem xmlns:ds="http://schemas.openxmlformats.org/officeDocument/2006/customXml" ds:itemID="{82AD06F7-F2AB-47EA-8412-D473B79BC105}">
+<ds:datastoreItem xmlns:ds="http://schemas.openxmlformats.org/officeDocument/2006/customXml" ds:itemID="{EBAC7750-13E7-4113-8658-2E0FC43205B3}">
   <ds:schemaRefs>
     <ds:schemaRef ds:uri="http://schemas.openxmlformats.org/officeDocument/2006/bibliography"/>
   </ds:schemaRefs>

</xml_diff>

<commit_message>
Added DIS to LP
</commit_message>
<xml_diff>
--- a/lp/c3_2/l_t.docx
+++ b/lp/c3_2/l_t.docx
@@ -210,24 +210,8 @@
           <w:lang w:val="ru-RU"/>
         </w:rPr>
       </w:pPr>
-    </w:p>
-    <w:p>
-      <w:pPr>
-        <w:autoSpaceDE w:val="0"/>
-        <w:autoSpaceDN w:val="0"/>
-        <w:adjustRightInd w:val="0"/>
-        <w:spacing w:after="0" w:line="240" w:lineRule="auto"/>
-        <w:ind w:firstLine="0"/>
-        <w:rPr>
-          <w:rFonts w:cs="Times New Roman,Bold"/>
-          <w:b/>
-          <w:bCs/>
-          <w:kern w:val="0"/>
-          <w:sz w:val="40"/>
-          <w:szCs w:val="40"/>
-          <w:lang w:val="ru-RU"/>
-        </w:rPr>
-      </w:pPr>
+      <w:bookmarkStart w:id="0" w:name="_GoBack"/>
+      <w:bookmarkEnd w:id="0"/>
     </w:p>
     <w:p>
       <w:pPr>
@@ -429,8 +413,6 @@
           <w:szCs w:val="28"/>
         </w:rPr>
       </w:pPr>
-      <w:bookmarkStart w:id="0" w:name="_GoBack"/>
-      <w:bookmarkEnd w:id="0"/>
     </w:p>
     <w:p>
       <w:pPr>
@@ -575,6 +557,7 @@
         <w:pStyle w:val="Heading2"/>
       </w:pPr>
       <w:r>
+        <w:lastRenderedPageBreak/>
         <w:t>Мета роботи</w:t>
       </w:r>
     </w:p>
@@ -2134,7 +2117,7 @@
             <w:noProof/>
             <w:szCs w:val="24"/>
           </w:rPr>
-          <w:t>4</w:t>
+          <w:t>2</w:t>
         </w:r>
         <w:r>
           <w:rPr>
@@ -5563,7 +5546,7 @@
     <w:charset w:val="CC"/>
     <w:family w:val="modern"/>
     <w:pitch w:val="fixed"/>
-    <w:sig w:usb0="E0002AFF" w:usb1="C0007843" w:usb2="00000009" w:usb3="00000000" w:csb0="000001FF" w:csb1="00000000"/>
+    <w:sig w:usb0="E0002EFF" w:usb1="C0007843" w:usb2="00000009" w:usb3="00000000" w:csb0="000001FF" w:csb1="00000000"/>
   </w:font>
   <w:font w:name="Wingdings">
     <w:panose1 w:val="05000000000000000000"/>
@@ -5588,10 +5571,11 @@
   </w:font>
   <w:font w:name="Segoe UI">
     <w:panose1 w:val="020B0502040204020203"/>
-    <w:charset w:val="CC"/>
+    <w:charset w:val="00"/>
     <w:family w:val="swiss"/>
+    <w:notTrueType/>
     <w:pitch w:val="variable"/>
-    <w:sig w:usb0="E4002EFF" w:usb1="C000E47F" w:usb2="00000009" w:usb3="00000000" w:csb0="000001FF" w:csb1="00000000"/>
+    <w:sig w:usb0="00000003" w:usb1="00000000" w:usb2="00000000" w:usb3="00000000" w:csb0="00000001" w:csb1="00000000"/>
   </w:font>
   <w:font w:name="Lucida Sans Unicode">
     <w:panose1 w:val="020B0602030504020204"/>
@@ -5668,6 +5652,7 @@
     <w:rsid w:val="00C07B26"/>
     <w:rsid w:val="00C32B74"/>
     <w:rsid w:val="00C75837"/>
+    <w:rsid w:val="00CD4C76"/>
     <w:rsid w:val="00E05DF9"/>
     <w:rsid w:val="00E11031"/>
     <w:rsid w:val="00E71A2A"/>
@@ -6409,7 +6394,7 @@
 </file>
 
 <file path=customXml/itemProps1.xml><?xml version="1.0" encoding="utf-8"?>
-<ds:datastoreItem xmlns:ds="http://schemas.openxmlformats.org/officeDocument/2006/customXml" ds:itemID="{EBAC7750-13E7-4113-8658-2E0FC43205B3}">
+<ds:datastoreItem xmlns:ds="http://schemas.openxmlformats.org/officeDocument/2006/customXml" ds:itemID="{CBD43931-C8D9-46E3-A75B-92DF830DAFB0}">
   <ds:schemaRefs>
     <ds:schemaRef ds:uri="http://schemas.openxmlformats.org/officeDocument/2006/bibliography"/>
   </ds:schemaRefs>

</xml_diff>